<commit_message>
update grammar, export pdf
</commit_message>
<xml_diff>
--- a/10. Bab I - Pendahuluan.docx
+++ b/10. Bab I - Pendahuluan.docx
@@ -340,8 +340,36 @@
           <w:iCs/>
           <w:lang w:val="id-ID"/>
         </w:rPr>
-        <w:t>Link and Match</w:t>
-      </w:r>
+        <w:t xml:space="preserve">Link </w:t>
+      </w:r>
+      <w:proofErr w:type="spellStart"/>
+      <w:r>
+        <w:rPr>
+          <w:i/>
+          <w:iCs/>
+          <w:lang w:val="id-ID"/>
+        </w:rPr>
+        <w:t>and</w:t>
+      </w:r>
+      <w:proofErr w:type="spellEnd"/>
+      <w:r>
+        <w:rPr>
+          <w:i/>
+          <w:iCs/>
+          <w:lang w:val="id-ID"/>
+        </w:rPr>
+        <w:t xml:space="preserve"> </w:t>
+      </w:r>
+      <w:proofErr w:type="spellStart"/>
+      <w:r>
+        <w:rPr>
+          <w:i/>
+          <w:iCs/>
+          <w:lang w:val="id-ID"/>
+        </w:rPr>
+        <w:t>Match</w:t>
+      </w:r>
+      <w:proofErr w:type="spellEnd"/>
       <w:r>
         <w:rPr>
           <w:lang w:val="id-ID"/>
@@ -472,7 +500,21 @@
         <w:rPr>
           <w:lang w:val="id-ID"/>
         </w:rPr>
-        <w:t>Keputusan Direktur Jenderal Pendidikan Dasar dan Menengah Kemendikbud Nomor 4678/D/KEP/MK/2016 tentang Spektrum Keahlian Pendidikan Menengah Kejuruan.</w:t>
+        <w:t xml:space="preserve">Keputusan Direktur Jenderal Pendidikan Dasar dan Menengah </w:t>
+      </w:r>
+      <w:proofErr w:type="spellStart"/>
+      <w:r>
+        <w:rPr>
+          <w:lang w:val="id-ID"/>
+        </w:rPr>
+        <w:t>Kemendikbud</w:t>
+      </w:r>
+      <w:proofErr w:type="spellEnd"/>
+      <w:r>
+        <w:rPr>
+          <w:lang w:val="id-ID"/>
+        </w:rPr>
+        <w:t xml:space="preserve"> Nomor 4678/D/KEP/MK/2016 tentang Spektrum Keahlian Pendidikan Menengah Kejuruan.</w:t>
       </w:r>
     </w:p>
     <w:p>
@@ -490,7 +532,21 @@
         <w:rPr>
           <w:lang w:val="id-ID"/>
         </w:rPr>
-        <w:t>Keputusan Direktur Jenderal Pendidikan Dasar dan Menengah Kemendikbud Nomor 130/D/KEP/KR/2017 tentang Struktur Kurikulum Pendidikan Menengah Kejuruan.</w:t>
+        <w:t xml:space="preserve">Keputusan Direktur Jenderal Pendidikan Dasar dan Menengah </w:t>
+      </w:r>
+      <w:proofErr w:type="spellStart"/>
+      <w:r>
+        <w:rPr>
+          <w:lang w:val="id-ID"/>
+        </w:rPr>
+        <w:t>Kemendikbud</w:t>
+      </w:r>
+      <w:proofErr w:type="spellEnd"/>
+      <w:r>
+        <w:rPr>
+          <w:lang w:val="id-ID"/>
+        </w:rPr>
+        <w:t xml:space="preserve"> Nomor 130/D/KEP/KR/2017 tentang Struktur Kurikulum Pendidikan Menengah Kejuruan.</w:t>
       </w:r>
     </w:p>
     <w:p>
@@ -605,7 +661,19 @@
         <w:rPr>
           <w:lang w:val="id-ID"/>
         </w:rPr>
-        <w:t>Meningkatkan daya kreasi dan produktifitas terhadap siswa sebagai persiapan dalam menghadapi atau memasuki dunia kerja yang sesungguhnya.</w:t>
+        <w:t>Meningkatkan daya kreasi dan produkti</w:t>
+      </w:r>
+      <w:r>
+        <w:rPr>
+          <w:lang w:val="id-ID"/>
+        </w:rPr>
+        <w:t>v</w:t>
+      </w:r>
+      <w:r>
+        <w:rPr>
+          <w:lang w:val="id-ID"/>
+        </w:rPr>
+        <w:t>itas terhadap siswa sebagai persiapan dalam menghadapi atau memasuki dunia kerja yang sesungguhnya.</w:t>
       </w:r>
     </w:p>
     <w:p>
@@ -1246,6 +1314,7 @@
         </w:rPr>
         <w:t xml:space="preserve">Membuat laporan kegiatan Praktik Kerja Lapangan dalam bentuk </w:t>
       </w:r>
+      <w:proofErr w:type="spellStart"/>
       <w:r>
         <w:rPr>
           <w:i/>
@@ -1254,12 +1323,14 @@
         </w:rPr>
         <w:t>hardcopy</w:t>
       </w:r>
+      <w:proofErr w:type="spellEnd"/>
       <w:r>
         <w:rPr>
           <w:lang w:val="id-ID"/>
         </w:rPr>
         <w:t xml:space="preserve"> maupun </w:t>
       </w:r>
+      <w:proofErr w:type="spellStart"/>
       <w:r>
         <w:rPr>
           <w:i/>
@@ -1268,6 +1339,7 @@
         </w:rPr>
         <w:t>softcopy</w:t>
       </w:r>
+      <w:proofErr w:type="spellEnd"/>
       <w:r>
         <w:rPr>
           <w:lang w:val="id-ID"/>
@@ -1395,16 +1467,14 @@
       <w:pStyle w:val="Footer"/>
       <w:jc w:val="center"/>
       <w:rPr>
-        <w:rFonts w:ascii="Arial" w:hAnsi="Arial" w:cs="Arial"/>
-        <w:sz w:val="22"/>
+        <w:rFonts w:cs="Arial"/>
         <w:szCs w:val="22"/>
         <w:lang w:val="en-US"/>
       </w:rPr>
     </w:pPr>
     <w:r>
       <w:rPr>
-        <w:rFonts w:ascii="Arial" w:hAnsi="Arial" w:cs="Arial"/>
-        <w:sz w:val="22"/>
+        <w:rFonts w:cs="Arial"/>
         <w:szCs w:val="22"/>
         <w:lang w:val="en-US"/>
       </w:rPr>
@@ -6679,12 +6749,17 @@
     <w:uiPriority w:val="99"/>
     <w:unhideWhenUsed/>
     <w:qFormat/>
+    <w:rsid w:val="008E4CFB"/>
     <w:pPr>
       <w:tabs>
         <w:tab w:val="center" w:pos="4680"/>
         <w:tab w:val="right" w:pos="9360"/>
       </w:tabs>
     </w:pPr>
+    <w:rPr>
+      <w:rFonts w:ascii="Arial" w:hAnsi="Arial"/>
+      <w:sz w:val="22"/>
+    </w:rPr>
   </w:style>
   <w:style w:type="character" w:customStyle="1" w:styleId="FooterChar">
     <w:name w:val="Footer Char"/>
@@ -6692,7 +6767,11 @@
     <w:link w:val="Footer"/>
     <w:uiPriority w:val="99"/>
     <w:qFormat/>
+    <w:rsid w:val="008E4CFB"/>
     <w:rPr>
+      <w:rFonts w:ascii="Arial" w:eastAsiaTheme="minorHAnsi" w:hAnsi="Arial" w:cstheme="minorBidi"/>
+      <w:sz w:val="22"/>
+      <w:szCs w:val="24"/>
       <w:lang w:val="id-ID"/>
     </w:rPr>
   </w:style>
@@ -6703,12 +6782,17 @@
     <w:uiPriority w:val="99"/>
     <w:unhideWhenUsed/>
     <w:qFormat/>
+    <w:rsid w:val="008E4CFB"/>
     <w:pPr>
       <w:tabs>
         <w:tab w:val="center" w:pos="4680"/>
         <w:tab w:val="right" w:pos="9360"/>
       </w:tabs>
     </w:pPr>
+    <w:rPr>
+      <w:rFonts w:ascii="Arial" w:hAnsi="Arial"/>
+      <w:sz w:val="22"/>
+    </w:rPr>
   </w:style>
   <w:style w:type="character" w:customStyle="1" w:styleId="HeaderChar">
     <w:name w:val="Header Char"/>
@@ -6716,7 +6800,11 @@
     <w:link w:val="Header"/>
     <w:uiPriority w:val="99"/>
     <w:qFormat/>
+    <w:rsid w:val="008E4CFB"/>
     <w:rPr>
+      <w:rFonts w:ascii="Arial" w:eastAsiaTheme="minorHAnsi" w:hAnsi="Arial" w:cstheme="minorBidi"/>
+      <w:sz w:val="22"/>
+      <w:szCs w:val="24"/>
       <w:lang w:val="id-ID"/>
     </w:rPr>
   </w:style>

</xml_diff>